<commit_message>
Major Revision ver 1.2.1
tanan as in tanan, I mean di tanan
Mostly lang
</commit_message>
<xml_diff>
--- a/Capstone Title Page.docx
+++ b/Capstone Title Page.docx
@@ -21,7 +21,19 @@
           <w:szCs w:val="24"/>
           <w:lang w:val="en-US"/>
         </w:rPr>
-        <w:t>CodeTest - A Web RPG</w:t>
+        <w:t>CodeTest - A Web Based</w:t>
+      </w:r>
+      <w:bookmarkStart w:id="0" w:name="_GoBack"/>
+      <w:bookmarkEnd w:id="0"/>
+      <w:r>
+        <w:rPr>
+          <w:rFonts w:ascii="Times New Roman" w:hAnsi="Times New Roman" w:cs="Times New Roman"/>
+          <w:b/>
+          <w:sz w:val="34"/>
+          <w:szCs w:val="24"/>
+          <w:lang w:val="en-US"/>
+        </w:rPr>
+        <w:t xml:space="preserve"> RPG</w:t>
       </w:r>
     </w:p>
     <w:p>
@@ -388,8 +400,6 @@
           <w:szCs w:val="24"/>
         </w:rPr>
       </w:pPr>
-      <w:bookmarkStart w:id="0" w:name="_GoBack"/>
-      <w:bookmarkEnd w:id="0"/>
     </w:p>
     <w:p>
       <w:pPr>
@@ -499,7 +509,7 @@
     <w:lsdException w:qFormat="1" w:unhideWhenUsed="0" w:uiPriority="10" w:semiHidden="0" w:name="Title"/>
     <w:lsdException w:uiPriority="99" w:name="Closing"/>
     <w:lsdException w:uiPriority="99" w:name="Signature"/>
-    <w:lsdException w:uiPriority="1" w:name="Default Paragraph Font"/>
+    <w:lsdException w:uiPriority="1" w:semiHidden="0" w:name="Default Paragraph Font"/>
     <w:lsdException w:uiPriority="99" w:name="Body Text"/>
     <w:lsdException w:uiPriority="99" w:name="Body Text Indent"/>
     <w:lsdException w:uiPriority="99" w:name="List Continue"/>
@@ -537,7 +547,7 @@
     <w:lsdException w:uiPriority="99" w:name="HTML Sample"/>
     <w:lsdException w:uiPriority="99" w:name="HTML Typewriter"/>
     <w:lsdException w:uiPriority="99" w:name="HTML Variable"/>
-    <w:lsdException w:uiPriority="99" w:name="Normal Table"/>
+    <w:lsdException w:uiPriority="99" w:semiHidden="0" w:name="Normal Table"/>
     <w:lsdException w:uiPriority="99" w:name="annotation subject"/>
     <w:lsdException w:uiPriority="99" w:name="Table Simple 1"/>
     <w:lsdException w:uiPriority="99" w:name="Table Simple 2"/>
@@ -581,7 +591,7 @@
     <w:lsdException w:uiPriority="99" w:name="Table Web 1"/>
     <w:lsdException w:uiPriority="99" w:name="Table Web 2"/>
     <w:lsdException w:uiPriority="99" w:name="Table Web 3"/>
-    <w:lsdException w:uiPriority="99" w:name="Balloon Text"/>
+    <w:lsdException w:uiPriority="99" w:semiHidden="0" w:name="Balloon Text"/>
     <w:lsdException w:unhideWhenUsed="0" w:uiPriority="59" w:semiHidden="0" w:name="Table Grid"/>
     <w:lsdException w:uiPriority="99" w:name="Table Theme"/>
     <w:lsdException w:unhideWhenUsed="0" w:uiPriority="60" w:semiHidden="0" w:name="Light Shading"/>
@@ -869,6 +879,7 @@
     <w:name w:val="Heading 2 Char"/>
     <w:basedOn w:val="9"/>
     <w:link w:val="3"/>
+    <w:qFormat/>
     <w:uiPriority w:val="0"/>
     <w:rPr>
       <w:rFonts w:ascii="Garamond" w:hAnsi="Garamond" w:eastAsia="Times New Roman" w:cs="Times New Roman"/>

</xml_diff>